<commit_message>
Updated SysML Modeling guidlines (draft)
</commit_message>
<xml_diff>
--- a/ModelingRules/SysML_modeling_rules_draft.docx
+++ b/ModelingRules/SysML_modeling_rules_draft.docx
@@ -187,8 +187,6 @@
       <w:r>
         <w:t xml:space="preserve">NOT BE USED </w:t>
       </w:r>
-      <w:bookmarkStart w:id="0" w:name="_GoBack"/>
-      <w:bookmarkEnd w:id="0"/>
     </w:p>
     <w:p>
       <w:pPr>
@@ -230,6 +228,37 @@
       <w:r>
         <w:t>!)</w:t>
       </w:r>
+    </w:p>
+    <w:p>
+      <w:pPr>
+        <w:ind w:left="360"/>
+      </w:pPr>
+    </w:p>
+    <w:p>
+      <w:pPr>
+        <w:pStyle w:val="Paragraphedeliste"/>
+        <w:numPr>
+          <w:ilvl w:val="0"/>
+          <w:numId w:val="1"/>
+        </w:numPr>
+      </w:pPr>
+      <w:r>
+        <w:t>Only open One model</w:t>
+      </w:r>
+    </w:p>
+    <w:p>
+      <w:pPr>
+        <w:pStyle w:val="Paragraphedeliste"/>
+        <w:numPr>
+          <w:ilvl w:val="0"/>
+          <w:numId w:val="1"/>
+        </w:numPr>
+      </w:pPr>
+      <w:r>
+        <w:t>If you work on a block, open the corresponding model (only)</w:t>
+      </w:r>
+      <w:bookmarkStart w:id="0" w:name="_GoBack"/>
+      <w:bookmarkEnd w:id="0"/>
     </w:p>
     <w:sectPr>
       <w:pgSz w:w="12240" w:h="15840"/>
@@ -246,7 +275,7 @@
   <w:abstractNum w:abstractNumId="0">
     <w:nsid w:val="3F5D1037"/>
     <w:multiLevelType w:val="hybridMultilevel"/>
-    <w:tmpl w:val="E7F09830"/>
+    <w:tmpl w:val="737E2624"/>
     <w:lvl w:ilvl="0" w:tplc="04090001">
       <w:start w:val="1"/>
       <w:numFmt w:val="bullet"/>

</xml_diff>